<commit_message>
tolto topevent da simulator, qualche limatina qua e là, uml modificato
</commit_message>
<xml_diff>
--- a/pdf/relazione.docx
+++ b/pdf/relazione.docx
@@ -1804,13 +1804,27 @@
         <w:rPr>
           <w:lang w:val="it-IT"/>
         </w:rPr>
-        <w:t>ò presentarsi in ingresso a più Intermediate Event (</w:t>
+        <w:t xml:space="preserve">ò presentarsi in ingresso a più Intermediate </w:t>
       </w:r>
       <w:proofErr w:type="spellStart"/>
       <w:r>
         <w:rPr>
           <w:lang w:val="it-IT"/>
         </w:rPr>
+        <w:t>Event</w:t>
+      </w:r>
+      <w:proofErr w:type="spellEnd"/>
+      <w:r>
+        <w:rPr>
+          <w:lang w:val="it-IT"/>
+        </w:rPr>
+        <w:t xml:space="preserve"> (</w:t>
+      </w:r>
+      <w:proofErr w:type="spellStart"/>
+      <w:r>
+        <w:rPr>
+          <w:lang w:val="it-IT"/>
+        </w:rPr>
         <w:t>Repeated</w:t>
       </w:r>
       <w:proofErr w:type="spellEnd"/>
@@ -1818,7 +1832,21 @@
         <w:rPr>
           <w:lang w:val="it-IT"/>
         </w:rPr>
-        <w:t xml:space="preserve"> Event) o meno.</w:t>
+        <w:t xml:space="preserve"> </w:t>
+      </w:r>
+      <w:proofErr w:type="spellStart"/>
+      <w:r>
+        <w:rPr>
+          <w:lang w:val="it-IT"/>
+        </w:rPr>
+        <w:t>Event</w:t>
+      </w:r>
+      <w:proofErr w:type="spellEnd"/>
+      <w:r>
+        <w:rPr>
+          <w:lang w:val="it-IT"/>
+        </w:rPr>
+        <w:t>) o meno.</w:t>
       </w:r>
     </w:p>
     <w:p>
@@ -1960,6 +1988,7 @@
         </w:rPr>
         <w:t xml:space="preserve"> </w:t>
       </w:r>
+      <w:proofErr w:type="spellStart"/>
       <w:r>
         <w:rPr>
           <w:lang w:val="it-IT"/>
@@ -1976,7 +2005,14 @@
         <w:rPr>
           <w:lang w:val="it-IT"/>
         </w:rPr>
-        <w:t>t (i.e. ad</w:t>
+        <w:t>t</w:t>
+      </w:r>
+      <w:proofErr w:type="spellEnd"/>
+      <w:r>
+        <w:rPr>
+          <w:lang w:val="it-IT"/>
+        </w:rPr>
+        <w:t xml:space="preserve"> (i.e. ad</w:t>
       </w:r>
       <w:r>
         <w:rPr>
@@ -1988,7 +2024,14 @@
         <w:rPr>
           <w:lang w:val="it-IT"/>
         </w:rPr>
-        <w:t>intertempo esponenziale)</w:t>
+        <w:t>intertempo esponenziale</w:t>
+      </w:r>
+      <w:proofErr w:type="gramStart"/>
+      <w:r>
+        <w:rPr>
+          <w:lang w:val="it-IT"/>
+        </w:rPr>
+        <w:t>)</w:t>
       </w:r>
       <w:r>
         <w:rPr>
@@ -2006,7 +2049,14 @@
         <w:rPr>
           <w:lang w:val="it-IT"/>
         </w:rPr>
-        <w:t xml:space="preserve">possono essere presenti </w:t>
+        <w:t>possono</w:t>
+      </w:r>
+      <w:proofErr w:type="gramEnd"/>
+      <w:r>
+        <w:rPr>
+          <w:lang w:val="it-IT"/>
+        </w:rPr>
+        <w:t xml:space="preserve"> essere presenti </w:t>
       </w:r>
       <w:proofErr w:type="spellStart"/>
       <w:r>
@@ -2020,7 +2070,21 @@
         <w:rPr>
           <w:lang w:val="it-IT"/>
         </w:rPr>
-        <w:t xml:space="preserve"> Event e i Gate possono essere di natura sia statica che dinamica. </w:t>
+        <w:t xml:space="preserve"> </w:t>
+      </w:r>
+      <w:proofErr w:type="spellStart"/>
+      <w:r>
+        <w:rPr>
+          <w:lang w:val="it-IT"/>
+        </w:rPr>
+        <w:t>Event</w:t>
+      </w:r>
+      <w:proofErr w:type="spellEnd"/>
+      <w:r>
+        <w:rPr>
+          <w:lang w:val="it-IT"/>
+        </w:rPr>
+        <w:t xml:space="preserve"> e i Gate possono essere di natura sia statica che dinamica. </w:t>
       </w:r>
       <w:r>
         <w:rPr>
@@ -2128,6 +2192,7 @@
         <w:t xml:space="preserve">La prima fase di progettazione si è basata sulla stesura dello Use Case </w:t>
       </w:r>
       <w:proofErr w:type="spellStart"/>
+      <w:proofErr w:type="gramStart"/>
       <w:r>
         <w:rPr>
           <w:lang w:val="it-IT"/>
@@ -2145,7 +2210,14 @@
         <w:rPr>
           <w:lang w:val="it-IT"/>
         </w:rPr>
-        <w:t xml:space="preserve"> (figura</w:t>
+        <w:t xml:space="preserve"> (</w:t>
+      </w:r>
+      <w:proofErr w:type="gramEnd"/>
+      <w:r>
+        <w:rPr>
+          <w:lang w:val="it-IT"/>
+        </w:rPr>
+        <w:t>figura</w:t>
       </w:r>
       <w:r>
         <w:rPr>
@@ -2283,13 +2355,27 @@
         <w:rPr>
           <w:lang w:val="it-IT"/>
         </w:rPr>
-        <w:t xml:space="preserve">, Gate dopo Gate, </w:t>
-      </w:r>
-      <w:r>
-        <w:rPr>
-          <w:lang w:val="it-IT"/>
-        </w:rPr>
-        <w:t xml:space="preserve"> dell’intera struttura.</w:t>
+        <w:t xml:space="preserve">, Gate dopo </w:t>
+      </w:r>
+      <w:proofErr w:type="gramStart"/>
+      <w:r>
+        <w:rPr>
+          <w:lang w:val="it-IT"/>
+        </w:rPr>
+        <w:t xml:space="preserve">Gate, </w:t>
+      </w:r>
+      <w:r>
+        <w:rPr>
+          <w:lang w:val="it-IT"/>
+        </w:rPr>
+        <w:t xml:space="preserve"> dell’intera</w:t>
+      </w:r>
+      <w:proofErr w:type="gramEnd"/>
+      <w:r>
+        <w:rPr>
+          <w:lang w:val="it-IT"/>
+        </w:rPr>
+        <w:t xml:space="preserve"> struttura.</w:t>
       </w:r>
       <w:r>
         <w:rPr>
@@ -2307,7 +2393,21 @@
         <w:rPr>
           <w:lang w:val="it-IT"/>
         </w:rPr>
-        <w:t xml:space="preserve"> un utente con sufficiente conoscenze di analisi e studio di SMFT, il quale, tramite il programma, sarà in grado di verificare l’ergodicità del sistema e</w:t>
+        <w:t xml:space="preserve"> un utente con </w:t>
+      </w:r>
+      <w:proofErr w:type="gramStart"/>
+      <w:r>
+        <w:rPr>
+          <w:lang w:val="it-IT"/>
+        </w:rPr>
+        <w:t>sufficiente conoscenze</w:t>
+      </w:r>
+      <w:proofErr w:type="gramEnd"/>
+      <w:r>
+        <w:rPr>
+          <w:lang w:val="it-IT"/>
+        </w:rPr>
+        <w:t xml:space="preserve"> di analisi e studio di SMFT, il quale, tramite il programma, sarà in grado di verificare l’ergodicità del sistema e</w:t>
       </w:r>
       <w:r>
         <w:rPr>
@@ -2460,7 +2560,21 @@
         <w:rPr>
           <w:lang w:val="it-IT"/>
         </w:rPr>
-        <w:t xml:space="preserve">ha principalmente bisogno di simulare più e più volte l’esecuzione del SMFT,  a partire da </w:t>
+        <w:t xml:space="preserve">ha principalmente bisogno di simulare più e più volte l’esecuzione del </w:t>
+      </w:r>
+      <w:proofErr w:type="gramStart"/>
+      <w:r>
+        <w:rPr>
+          <w:lang w:val="it-IT"/>
+        </w:rPr>
+        <w:t>SMFT,  a</w:t>
+      </w:r>
+      <w:proofErr w:type="gramEnd"/>
+      <w:r>
+        <w:rPr>
+          <w:lang w:val="it-IT"/>
+        </w:rPr>
+        <w:t xml:space="preserve"> partire da </w:t>
       </w:r>
       <w:r>
         <w:rPr>
@@ -2561,7 +2675,21 @@
         <w:rPr>
           <w:lang w:val="it-IT"/>
         </w:rPr>
-        <w:t xml:space="preserve"> (UML). Di questo ultimo è possibile visionare uno storica che raccoglie tutte le modifiche apportate dalla prima versione alla versione definitiva (figura </w:t>
+        <w:t xml:space="preserve"> (UML). Di questo ultimo è possibile visionare </w:t>
+      </w:r>
+      <w:proofErr w:type="gramStart"/>
+      <w:r>
+        <w:rPr>
+          <w:lang w:val="it-IT"/>
+        </w:rPr>
+        <w:t>uno storica</w:t>
+      </w:r>
+      <w:proofErr w:type="gramEnd"/>
+      <w:r>
+        <w:rPr>
+          <w:lang w:val="it-IT"/>
+        </w:rPr>
+        <w:t xml:space="preserve"> che raccoglie tutte le modifiche apportate dalla prima versione alla versione definitiva (figura </w:t>
       </w:r>
       <w:r>
         <w:rPr>
@@ -2921,7 +3049,21 @@
         <w:rPr>
           <w:lang w:val="it-IT"/>
         </w:rPr>
-        <w:t xml:space="preserve"> i Basic Event e gli Intermediate Event</w:t>
+        <w:t xml:space="preserve"> i Basic </w:t>
+      </w:r>
+      <w:proofErr w:type="spellStart"/>
+      <w:r>
+        <w:rPr>
+          <w:lang w:val="it-IT"/>
+        </w:rPr>
+        <w:t>Event</w:t>
+      </w:r>
+      <w:proofErr w:type="spellEnd"/>
+      <w:r>
+        <w:rPr>
+          <w:lang w:val="it-IT"/>
+        </w:rPr>
+        <w:t xml:space="preserve"> e gli Intermediate Event</w:t>
       </w:r>
       <w:r>
         <w:rPr>
@@ -2934,227 +3076,435 @@
           <w:lang w:val="it-IT"/>
         </w:rPr>
         <w:t xml:space="preserve"> </w:t>
-      </w:r>
-    </w:p>
-    <w:p>
-      <w:pPr>
-        <w:jc w:val="both"/>
-        <w:rPr>
-          <w:b/>
-          <w:bCs/>
-          <w:lang w:val="it-IT"/>
-        </w:rPr>
-      </w:pPr>
-      <w:r>
-        <w:rPr>
-          <w:b/>
-          <w:bCs/>
-          <w:lang w:val="it-IT"/>
-        </w:rPr>
-        <w:t xml:space="preserve">TBD: </w:t>
-      </w:r>
-      <w:proofErr w:type="spellStart"/>
-      <w:r>
-        <w:rPr>
-          <w:b/>
-          <w:bCs/>
-          <w:lang w:val="it-IT"/>
-        </w:rPr>
-        <w:t>EventManager</w:t>
-      </w:r>
-      <w:proofErr w:type="spellEnd"/>
-      <w:r>
-        <w:rPr>
-          <w:b/>
-          <w:bCs/>
-          <w:lang w:val="it-IT"/>
-        </w:rPr>
-        <w:t>…</w:t>
-      </w:r>
-    </w:p>
-    <w:p>
-      <w:pPr>
-        <w:jc w:val="both"/>
-        <w:rPr>
-          <w:b/>
-          <w:bCs/>
-        </w:rPr>
-      </w:pPr>
-      <w:r>
-        <w:rPr>
-          <w:b/>
-          <w:bCs/>
-        </w:rPr>
-        <w:t xml:space="preserve">TBD: </w:t>
-      </w:r>
-      <w:proofErr w:type="spellStart"/>
-      <w:r>
-        <w:rPr>
-          <w:b/>
-          <w:bCs/>
-        </w:rPr>
-        <w:t>Event</w:t>
-      </w:r>
-      <w:r>
-        <w:rPr>
-          <w:b/>
-          <w:bCs/>
-        </w:rPr>
-        <w:t>Factory</w:t>
-      </w:r>
-      <w:r>
-        <w:rPr>
-          <w:b/>
-          <w:bCs/>
-        </w:rPr>
-        <w:t>r</w:t>
-      </w:r>
-      <w:proofErr w:type="spellEnd"/>
-      <w:r>
-        <w:rPr>
-          <w:b/>
-          <w:bCs/>
-        </w:rPr>
-        <w:t>…</w:t>
-      </w:r>
-    </w:p>
-    <w:p>
-      <w:pPr>
-        <w:jc w:val="both"/>
-        <w:rPr>
-          <w:b/>
-          <w:bCs/>
-        </w:rPr>
-      </w:pPr>
-      <w:r>
-        <w:rPr>
-          <w:b/>
-          <w:bCs/>
-        </w:rPr>
-        <w:t>3.2 Simulator</w:t>
-      </w:r>
-    </w:p>
-    <w:p>
-      <w:pPr>
-        <w:jc w:val="both"/>
-        <w:rPr>
-          <w:b/>
-          <w:bCs/>
-        </w:rPr>
-      </w:pPr>
-      <w:r>
-        <w:rPr>
-          <w:b/>
-          <w:bCs/>
-        </w:rPr>
-        <w:t>…</w:t>
-      </w:r>
-    </w:p>
-    <w:p>
-      <w:pPr>
-        <w:jc w:val="both"/>
-        <w:rPr>
-          <w:b/>
-          <w:bCs/>
-        </w:rPr>
-      </w:pPr>
-      <w:r>
-        <w:rPr>
-          <w:b/>
-          <w:bCs/>
-        </w:rPr>
-        <w:t>3.</w:t>
-      </w:r>
-      <w:r>
-        <w:rPr>
-          <w:b/>
-          <w:bCs/>
-        </w:rPr>
-        <w:t>3</w:t>
-      </w:r>
-      <w:r>
-        <w:rPr>
-          <w:b/>
-          <w:bCs/>
-        </w:rPr>
-        <w:t xml:space="preserve"> </w:t>
-      </w:r>
-      <w:proofErr w:type="spellStart"/>
-      <w:r>
-        <w:rPr>
-          <w:b/>
-          <w:bCs/>
-        </w:rPr>
-        <w:t>DataCenter</w:t>
-      </w:r>
-      <w:proofErr w:type="spellEnd"/>
-    </w:p>
-    <w:p>
-      <w:pPr>
-        <w:jc w:val="both"/>
-        <w:rPr>
-          <w:b/>
-          <w:bCs/>
-        </w:rPr>
-      </w:pPr>
-      <w:r>
-        <w:rPr>
-          <w:b/>
-          <w:bCs/>
-        </w:rPr>
-        <w:t>…</w:t>
-      </w:r>
-    </w:p>
-    <w:p>
-      <w:pPr>
-        <w:jc w:val="both"/>
-        <w:rPr>
-          <w:b/>
-          <w:bCs/>
-          <w:lang w:val="it-IT"/>
-        </w:rPr>
-      </w:pPr>
-      <w:r>
-        <w:rPr>
-          <w:b/>
-          <w:bCs/>
-          <w:lang w:val="it-IT"/>
-        </w:rPr>
-        <w:t xml:space="preserve">Inserire qui anche </w:t>
-      </w:r>
-      <w:proofErr w:type="spellStart"/>
-      <w:r>
-        <w:rPr>
-          <w:b/>
-          <w:bCs/>
-          <w:lang w:val="it-IT"/>
-        </w:rPr>
-        <w:t>pair</w:t>
-      </w:r>
-      <w:proofErr w:type="spellEnd"/>
-      <w:r>
-        <w:rPr>
-          <w:b/>
-          <w:bCs/>
-          <w:lang w:val="it-IT"/>
-        </w:rPr>
-        <w:t xml:space="preserve"> e triple</w:t>
       </w:r>
     </w:p>
     <w:p>
       <w:pPr>
         <w:pStyle w:val="Paragrafoelenco"/>
         <w:numPr>
-          <w:ilvl w:val="1"/>
-          <w:numId w:val="7"/>
+          <w:ilvl w:val="0"/>
+          <w:numId w:val="9"/>
         </w:numPr>
         <w:jc w:val="both"/>
         <w:rPr>
           <w:b/>
           <w:bCs/>
-          <w:lang w:val="it-IT"/>
-        </w:rPr>
-      </w:pPr>
+        </w:rPr>
+      </w:pPr>
+      <w:proofErr w:type="spellStart"/>
+      <w:r>
+        <w:rPr>
+          <w:b/>
+          <w:bCs/>
+        </w:rPr>
+        <w:t>TreeManager</w:t>
+      </w:r>
+      <w:proofErr w:type="spellEnd"/>
+    </w:p>
+    <w:p>
+      <w:pPr>
+        <w:jc w:val="both"/>
+        <w:rPr>
+          <w:lang w:val="it-IT"/>
+        </w:rPr>
+      </w:pPr>
+      <w:r>
+        <w:rPr>
+          <w:lang w:val="it-IT"/>
+        </w:rPr>
+        <w:t xml:space="preserve">Una volta definiti i componenti del SMFT, serve una classe che ne rappresenti le proprietà. Dato </w:t>
+      </w:r>
+      <w:r>
+        <w:rPr>
+          <w:lang w:val="it-IT"/>
+        </w:rPr>
+        <w:t xml:space="preserve">che i componenti </w:t>
+      </w:r>
+      <w:r>
+        <w:rPr>
+          <w:lang w:val="it-IT"/>
+        </w:rPr>
+        <w:t>dell’albero rilevant</w:t>
+      </w:r>
+      <w:r>
+        <w:rPr>
+          <w:lang w:val="it-IT"/>
+        </w:rPr>
+        <w:t>i</w:t>
+      </w:r>
+      <w:r>
+        <w:rPr>
+          <w:lang w:val="it-IT"/>
+        </w:rPr>
+        <w:t xml:space="preserve"> all’utente sono le foglie ed il Top </w:t>
+      </w:r>
+      <w:proofErr w:type="spellStart"/>
+      <w:r>
+        <w:rPr>
+          <w:lang w:val="it-IT"/>
+        </w:rPr>
+        <w:t>Event</w:t>
+      </w:r>
+      <w:proofErr w:type="spellEnd"/>
+      <w:r>
+        <w:rPr>
+          <w:lang w:val="it-IT"/>
+        </w:rPr>
+        <w:t>, questi devono i suoi attributi fondamentali. Una tale struttura consente di effettuare delle operazioni semplici sul sistema (come ottenere informazioni sullo stesso o manipolare lo stato delle foglie) senza doverci curare della sua composizione.</w:t>
+      </w:r>
+      <w:r>
+        <w:rPr>
+          <w:lang w:val="it-IT"/>
+        </w:rPr>
+        <w:t xml:space="preserve"> La scelta di tenere in memoria il suo </w:t>
+      </w:r>
+      <w:r>
+        <w:rPr>
+          <w:lang w:val="it-IT"/>
+        </w:rPr>
+        <w:sym w:font="Symbol" w:char="F04C"/>
+      </w:r>
+      <w:r>
+        <w:rPr>
+          <w:lang w:val="it-IT"/>
+        </w:rPr>
+        <w:t xml:space="preserve"> ci permette di aggiornarlo in tempo costante, evitando così di doverlo ricalcolare ogni volta, operazione di complessità lineare rispetto al numero di foglie</w:t>
+      </w:r>
+    </w:p>
+    <w:p>
+      <w:pPr>
+        <w:jc w:val="both"/>
+        <w:rPr>
+          <w:b/>
+          <w:bCs/>
+        </w:rPr>
+      </w:pPr>
+      <w:r>
+        <w:rPr>
+          <w:b/>
+          <w:bCs/>
+        </w:rPr>
+        <w:t>3.2 Simulator</w:t>
+      </w:r>
+    </w:p>
+    <w:p>
+      <w:pPr>
+        <w:jc w:val="both"/>
+        <w:rPr>
+          <w:lang w:val="it-IT"/>
+        </w:rPr>
+      </w:pPr>
+      <w:r>
+        <w:rPr>
+          <w:lang w:val="it-IT"/>
+        </w:rPr>
+        <w:t>Sia la stima dell’</w:t>
+      </w:r>
+      <w:proofErr w:type="spellStart"/>
+      <w:r>
+        <w:rPr>
+          <w:lang w:val="it-IT"/>
+        </w:rPr>
+        <w:t>ergodicità</w:t>
+      </w:r>
+      <w:proofErr w:type="spellEnd"/>
+      <w:r>
+        <w:rPr>
+          <w:lang w:val="it-IT"/>
+        </w:rPr>
+        <w:t xml:space="preserve"> sia il calcolo degli intervalli do confidenza</w:t>
+      </w:r>
+      <w:r>
+        <w:rPr>
+          <w:lang w:val="it-IT"/>
+        </w:rPr>
+        <w:t xml:space="preserve"> richiedono l’esecuzione di una serie di simulazioni del sistema: in particolare, ciascuna simulazione è indipendente delle altre, e inoltre lo scopo </w:t>
+      </w:r>
+      <w:r>
+        <w:rPr>
+          <w:lang w:val="it-IT"/>
+        </w:rPr>
+        <w:lastRenderedPageBreak/>
+        <w:t>della simulazione influenza solo lo stato iniziale delle foglie dell’albero. Allora diventa necessaria una classe che si occupa di eseguire simulazioni tra loro indipendenti, accomunate tra loro solamente dalla durata, in modo da poter eseguire successivamente la media di tutte le simulazioni</w:t>
+      </w:r>
+      <w:r>
+        <w:rPr>
+          <w:lang w:val="it-IT"/>
+        </w:rPr>
+        <w:t>.</w:t>
+      </w:r>
+    </w:p>
+    <w:p>
+      <w:pPr>
+        <w:pStyle w:val="Paragrafoelenco"/>
+        <w:numPr>
+          <w:ilvl w:val="0"/>
+          <w:numId w:val="9"/>
+        </w:numPr>
+        <w:jc w:val="both"/>
+        <w:rPr>
+          <w:b/>
+          <w:bCs/>
+          <w:lang w:val="it-IT"/>
+        </w:rPr>
+      </w:pPr>
+      <w:r>
+        <w:rPr>
+          <w:b/>
+          <w:bCs/>
+          <w:lang w:val="it-IT"/>
+        </w:rPr>
+        <w:t>Timer</w:t>
+      </w:r>
+      <w:r>
+        <w:rPr>
+          <w:lang w:val="it-IT"/>
+        </w:rPr>
+        <w:t xml:space="preserve">: </w:t>
+      </w:r>
+      <w:r>
+        <w:rPr>
+          <w:lang w:val="it-IT"/>
+        </w:rPr>
+        <w:t>il fatto che tutte le simulazioni abbiano pari durata si ripercuote sul codice tramite un timer unico, condiviso tra tutte le simulazioni</w:t>
+      </w:r>
+      <w:r>
+        <w:rPr>
+          <w:lang w:val="it-IT"/>
+        </w:rPr>
+        <w:t>. Ciò lo rende allora un parametro del simulatore, e si farà carico di conservare le informazioni sul tempo attuale e di calcolare l’istante successivo.</w:t>
+      </w:r>
+    </w:p>
+    <w:p>
+      <w:pPr>
+        <w:jc w:val="both"/>
+        <w:rPr>
+          <w:b/>
+          <w:bCs/>
+          <w:lang w:val="it-IT"/>
+        </w:rPr>
+      </w:pPr>
+      <w:r>
+        <w:rPr>
+          <w:b/>
+          <w:bCs/>
+          <w:lang w:val="it-IT"/>
+        </w:rPr>
+        <w:t xml:space="preserve">3.3 </w:t>
+      </w:r>
+      <w:proofErr w:type="spellStart"/>
+      <w:r>
+        <w:rPr>
+          <w:b/>
+          <w:bCs/>
+          <w:lang w:val="it-IT"/>
+        </w:rPr>
+        <w:t>DataCent</w:t>
+      </w:r>
+      <w:r>
+        <w:rPr>
+          <w:b/>
+          <w:bCs/>
+          <w:lang w:val="it-IT"/>
+        </w:rPr>
+        <w:t>re</w:t>
+      </w:r>
+      <w:proofErr w:type="spellEnd"/>
+    </w:p>
+    <w:p>
+      <w:pPr>
+        <w:jc w:val="both"/>
+        <w:rPr>
+          <w:lang w:val="it-IT"/>
+        </w:rPr>
+      </w:pPr>
+      <w:r>
+        <w:rPr>
+          <w:lang w:val="it-IT"/>
+        </w:rPr>
+        <w:t xml:space="preserve">I dati restituiti dalle singole simulazioni presi singolarmente non sono significativi. Occorre allora avere </w:t>
+      </w:r>
+      <w:r>
+        <w:rPr>
+          <w:lang w:val="it-IT"/>
+        </w:rPr>
+        <w:t>un’entità</w:t>
+      </w:r>
+      <w:r>
+        <w:rPr>
+          <w:lang w:val="it-IT"/>
+        </w:rPr>
+        <w:t xml:space="preserve"> che si occupi di immagazzinare i risultati di tutte le simulazioni</w:t>
+      </w:r>
+      <w:r>
+        <w:rPr>
+          <w:lang w:val="it-IT"/>
+        </w:rPr>
+        <w:t xml:space="preserve"> e quantizzarli, a prescindere dal numero di campionamenti delle simulazioni.</w:t>
+      </w:r>
+    </w:p>
+    <w:p>
+      <w:pPr>
+        <w:jc w:val="both"/>
+        <w:rPr>
+          <w:b/>
+          <w:bCs/>
+          <w:lang w:val="it-IT"/>
+        </w:rPr>
+      </w:pPr>
+      <w:r>
+        <w:rPr>
+          <w:lang w:val="it-IT"/>
+        </w:rPr>
+        <w:t xml:space="preserve">Per l’inserimento e l’estrazione dei dati, dato che sia i campionamenti originali sia quelli quantizzati contengono dati eterogenei è divenuto necessario l’impiego delle classi </w:t>
+      </w:r>
+      <w:proofErr w:type="spellStart"/>
+      <w:r>
+        <w:rPr>
+          <w:lang w:val="it-IT"/>
+        </w:rPr>
+        <w:t>wrapper</w:t>
+      </w:r>
+      <w:proofErr w:type="spellEnd"/>
+      <w:r>
+        <w:rPr>
+          <w:lang w:val="it-IT"/>
+        </w:rPr>
+        <w:t xml:space="preserve"> </w:t>
+      </w:r>
+      <w:proofErr w:type="spellStart"/>
+      <w:r>
+        <w:rPr>
+          <w:b/>
+          <w:bCs/>
+          <w:lang w:val="it-IT"/>
+        </w:rPr>
+        <w:t>Pair</w:t>
+      </w:r>
+      <w:proofErr w:type="spellEnd"/>
+      <w:r>
+        <w:rPr>
+          <w:lang w:val="it-IT"/>
+        </w:rPr>
+        <w:t xml:space="preserve"> e </w:t>
+      </w:r>
+      <w:proofErr w:type="spellStart"/>
+      <w:r>
+        <w:rPr>
+          <w:b/>
+          <w:bCs/>
+          <w:lang w:val="it-IT"/>
+        </w:rPr>
+        <w:t>Triplet</w:t>
+      </w:r>
+      <w:proofErr w:type="spellEnd"/>
+      <w:r>
+        <w:rPr>
+          <w:b/>
+          <w:bCs/>
+          <w:lang w:val="it-IT"/>
+        </w:rPr>
+        <w:t>.</w:t>
+      </w:r>
+    </w:p>
+    <w:p>
+      <w:pPr>
+        <w:pStyle w:val="Paragrafoelenco"/>
+        <w:numPr>
+          <w:ilvl w:val="0"/>
+          <w:numId w:val="9"/>
+        </w:numPr>
+        <w:jc w:val="both"/>
+        <w:rPr>
+          <w:b/>
+          <w:bCs/>
+          <w:lang w:val="it-IT"/>
+        </w:rPr>
+      </w:pPr>
+      <w:proofErr w:type="spellStart"/>
+      <w:r>
+        <w:rPr>
+          <w:b/>
+          <w:bCs/>
+          <w:lang w:val="it-IT"/>
+        </w:rPr>
+        <w:t>Triplet</w:t>
+      </w:r>
+      <w:proofErr w:type="spellEnd"/>
+      <w:r>
+        <w:rPr>
+          <w:lang w:val="it-IT"/>
+        </w:rPr>
+        <w:t>:</w:t>
+      </w:r>
+      <w:r>
+        <w:rPr>
+          <w:lang w:val="it-IT"/>
+        </w:rPr>
+        <w:t xml:space="preserve"> rappresenta un singolo campione non quantizzato, dunque necessita di immagazzinare tre informazioni: il tempo, lo stato dell’albero e lo stato delle foglie.</w:t>
+      </w:r>
+    </w:p>
+    <w:p>
+      <w:pPr>
+        <w:pStyle w:val="Paragrafoelenco"/>
+        <w:numPr>
+          <w:ilvl w:val="0"/>
+          <w:numId w:val="9"/>
+        </w:numPr>
+        <w:jc w:val="both"/>
+        <w:rPr>
+          <w:b/>
+          <w:bCs/>
+          <w:lang w:val="it-IT"/>
+        </w:rPr>
+      </w:pPr>
+      <w:proofErr w:type="spellStart"/>
+      <w:r>
+        <w:rPr>
+          <w:b/>
+          <w:bCs/>
+          <w:lang w:val="it-IT"/>
+        </w:rPr>
+        <w:t>Pair</w:t>
+      </w:r>
+      <w:proofErr w:type="spellEnd"/>
+      <w:r>
+        <w:rPr>
+          <w:lang w:val="it-IT"/>
+        </w:rPr>
+        <w:t>:</w:t>
+      </w:r>
+      <w:r>
+        <w:rPr>
+          <w:lang w:val="it-IT"/>
+        </w:rPr>
+        <w:t xml:space="preserve"> per rappresentare un campionamento quantizzato, potevamo usare la classe </w:t>
+      </w:r>
+      <w:proofErr w:type="spellStart"/>
+      <w:r>
+        <w:rPr>
+          <w:lang w:val="it-IT"/>
+        </w:rPr>
+        <w:t>Triplet</w:t>
+      </w:r>
+      <w:proofErr w:type="spellEnd"/>
+      <w:r>
+        <w:rPr>
+          <w:lang w:val="it-IT"/>
+        </w:rPr>
+        <w:t>, codificandolo sopra, però, essendo i dati quantizzati ed il quanto noto, salvare il tempo diventa superfluo, si salva allora solo lo stato dell’albero</w:t>
+      </w:r>
+    </w:p>
+    <w:p>
+      <w:pPr>
+        <w:jc w:val="both"/>
+        <w:rPr>
+          <w:b/>
+          <w:bCs/>
+          <w:lang w:val="it-IT"/>
+        </w:rPr>
+      </w:pPr>
+      <w:proofErr w:type="spellStart"/>
       <w:r>
         <w:rPr>
           <w:b/>
@@ -3163,6 +3513,7 @@
         </w:rPr>
         <w:t>statistic</w:t>
       </w:r>
+      <w:proofErr w:type="spellEnd"/>
       <w:r>
         <w:rPr>
           <w:b/>
@@ -3340,46 +3691,108 @@
           <w:bCs/>
           <w:lang w:val="it-IT"/>
         </w:rPr>
-        <w:t>4.2 Observer</w:t>
+        <w:t>4.</w:t>
+      </w:r>
+      <w:r>
+        <w:rPr>
+          <w:b/>
+          <w:bCs/>
+          <w:lang w:val="it-IT"/>
+        </w:rPr>
+        <w:t>2</w:t>
+      </w:r>
+      <w:r>
+        <w:rPr>
+          <w:b/>
+          <w:bCs/>
+          <w:lang w:val="it-IT"/>
+        </w:rPr>
+        <w:t xml:space="preserve"> Singleton</w:t>
       </w:r>
     </w:p>
     <w:p>
       <w:pPr>
         <w:jc w:val="both"/>
         <w:rPr>
-          <w:b/>
-          <w:bCs/>
-          <w:lang w:val="it-IT"/>
-        </w:rPr>
-      </w:pPr>
-    </w:p>
-    <w:p>
-      <w:pPr>
-        <w:jc w:val="both"/>
-        <w:rPr>
-          <w:b/>
-          <w:bCs/>
-          <w:lang w:val="it-IT"/>
-        </w:rPr>
-      </w:pPr>
-      <w:r>
-        <w:rPr>
-          <w:b/>
-          <w:bCs/>
-          <w:lang w:val="it-IT"/>
-        </w:rPr>
-        <w:t>4.3 Singleton</w:t>
-      </w:r>
-    </w:p>
-    <w:p>
-      <w:pPr>
-        <w:jc w:val="both"/>
-        <w:rPr>
-          <w:b/>
-          <w:bCs/>
-          <w:lang w:val="it-IT"/>
-        </w:rPr>
-      </w:pPr>
+          <w:lang w:val="it-IT"/>
+        </w:rPr>
+      </w:pPr>
+      <w:r>
+        <w:rPr>
+          <w:lang w:val="it-IT"/>
+        </w:rPr>
+        <w:t>Alcuni componenti</w:t>
+      </w:r>
+      <w:r>
+        <w:rPr>
+          <w:lang w:val="it-IT"/>
+        </w:rPr>
+        <w:t xml:space="preserve"> del programma devono essere unici, in quanto forniscono lo stesso servizio in modo indipendente dai chiamanti o dell’ambiente in cui offrono i propri servizi. Queste qualità sono riscontrate nell’</w:t>
+      </w:r>
+      <w:proofErr w:type="spellStart"/>
+      <w:r>
+        <w:rPr>
+          <w:lang w:val="it-IT"/>
+        </w:rPr>
+        <w:t>Event</w:t>
+      </w:r>
+      <w:proofErr w:type="spellEnd"/>
+      <w:r>
+        <w:rPr>
+          <w:lang w:val="it-IT"/>
+        </w:rPr>
+        <w:t xml:space="preserve"> </w:t>
+      </w:r>
+      <w:proofErr w:type="spellStart"/>
+      <w:r>
+        <w:rPr>
+          <w:lang w:val="it-IT"/>
+        </w:rPr>
+        <w:t>Factory</w:t>
+      </w:r>
+      <w:proofErr w:type="spellEnd"/>
+      <w:r>
+        <w:rPr>
+          <w:lang w:val="it-IT"/>
+        </w:rPr>
+        <w:t xml:space="preserve"> e in </w:t>
+      </w:r>
+      <w:proofErr w:type="spellStart"/>
+      <w:r>
+        <w:rPr>
+          <w:lang w:val="it-IT"/>
+        </w:rPr>
+        <w:t>HarryPlotter</w:t>
+      </w:r>
+      <w:proofErr w:type="spellEnd"/>
+      <w:r>
+        <w:rPr>
+          <w:lang w:val="it-IT"/>
+        </w:rPr>
+        <w:t xml:space="preserve">, che forniscono un servizio (creazione componenti e </w:t>
+      </w:r>
+      <w:proofErr w:type="spellStart"/>
+      <w:r>
+        <w:rPr>
+          <w:lang w:val="it-IT"/>
+        </w:rPr>
+        <w:t>plotting</w:t>
+      </w:r>
+      <w:proofErr w:type="spellEnd"/>
+      <w:r>
+        <w:rPr>
+          <w:lang w:val="it-IT"/>
+        </w:rPr>
+        <w:t xml:space="preserve">) </w:t>
+      </w:r>
+      <w:proofErr w:type="spellStart"/>
+      <w:r>
+        <w:rPr>
+          <w:lang w:val="it-IT"/>
+        </w:rPr>
+        <w:t>stateless</w:t>
+      </w:r>
+      <w:proofErr w:type="spellEnd"/>
     </w:p>
     <w:p>
       <w:pPr>
@@ -3408,11 +3821,50 @@
       <w:pPr>
         <w:jc w:val="both"/>
         <w:rPr>
-          <w:b/>
-          <w:bCs/>
-          <w:lang w:val="it-IT"/>
-        </w:rPr>
-      </w:pPr>
+          <w:lang w:val="it-IT"/>
+        </w:rPr>
+      </w:pPr>
+      <w:r>
+        <w:rPr>
+          <w:lang w:val="it-IT"/>
+        </w:rPr>
+        <w:t>Per garantire</w:t>
+      </w:r>
+      <w:r>
+        <w:rPr>
+          <w:lang w:val="it-IT"/>
+        </w:rPr>
+        <w:t xml:space="preserve"> il funzionamento del package basta garantire che funzioni le sue componenti più nevralgiche, ossia quelle relative alla simulazione e l’elaborazione dei dati.</w:t>
+      </w:r>
+    </w:p>
+    <w:p>
+      <w:pPr>
+        <w:jc w:val="both"/>
+        <w:rPr>
+          <w:lang w:val="it-IT"/>
+        </w:rPr>
+      </w:pPr>
+      <w:r>
+        <w:rPr>
+          <w:lang w:val="it-IT"/>
+        </w:rPr>
+        <w:lastRenderedPageBreak/>
+        <w:t xml:space="preserve">Il </w:t>
+      </w:r>
+      <w:proofErr w:type="spellStart"/>
+      <w:r>
+        <w:rPr>
+          <w:lang w:val="it-IT"/>
+        </w:rPr>
+        <w:t>testing</w:t>
+      </w:r>
+      <w:proofErr w:type="spellEnd"/>
+      <w:r>
+        <w:rPr>
+          <w:lang w:val="it-IT"/>
+        </w:rPr>
+        <w:t xml:space="preserve"> della simulazione si riconduce a testare il corretto funzionamento della classe timer e dell’albero stesso. Data la natura composite dell’albero, è sufficiente garantire il corretto funzionamento dei singoli componenti di esso. Provato ciò il corretto funzionamento dell’albero, e quindi, della simulazione, è garantito</w:t>
+      </w:r>
     </w:p>
     <w:p>
       <w:pPr>
@@ -3828,6 +4280,92 @@
     </w:lvl>
   </w:abstractNum>
   <w:abstractNum w:abstractNumId="2" w15:restartNumberingAfterBreak="0">
+    <w:nsid w:val="12655C0F"/>
+    <w:multiLevelType w:val="hybridMultilevel"/>
+    <w:tmpl w:val="CA14FDF2"/>
+    <w:lvl w:ilvl="0" w:tplc="0410000F">
+      <w:start w:val="1"/>
+      <w:numFmt w:val="decimal"/>
+      <w:lvlText w:val="%1."/>
+      <w:lvlJc w:val="left"/>
+      <w:pPr>
+        <w:ind w:left="720" w:hanging="360"/>
+      </w:pPr>
+    </w:lvl>
+    <w:lvl w:ilvl="1" w:tplc="04100019" w:tentative="1">
+      <w:start w:val="1"/>
+      <w:numFmt w:val="lowerLetter"/>
+      <w:lvlText w:val="%2."/>
+      <w:lvlJc w:val="left"/>
+      <w:pPr>
+        <w:ind w:left="1440" w:hanging="360"/>
+      </w:pPr>
+    </w:lvl>
+    <w:lvl w:ilvl="2" w:tplc="0410001B" w:tentative="1">
+      <w:start w:val="1"/>
+      <w:numFmt w:val="lowerRoman"/>
+      <w:lvlText w:val="%3."/>
+      <w:lvlJc w:val="right"/>
+      <w:pPr>
+        <w:ind w:left="2160" w:hanging="180"/>
+      </w:pPr>
+    </w:lvl>
+    <w:lvl w:ilvl="3" w:tplc="0410000F" w:tentative="1">
+      <w:start w:val="1"/>
+      <w:numFmt w:val="decimal"/>
+      <w:lvlText w:val="%4."/>
+      <w:lvlJc w:val="left"/>
+      <w:pPr>
+        <w:ind w:left="2880" w:hanging="360"/>
+      </w:pPr>
+    </w:lvl>
+    <w:lvl w:ilvl="4" w:tplc="04100019" w:tentative="1">
+      <w:start w:val="1"/>
+      <w:numFmt w:val="lowerLetter"/>
+      <w:lvlText w:val="%5."/>
+      <w:lvlJc w:val="left"/>
+      <w:pPr>
+        <w:ind w:left="3600" w:hanging="360"/>
+      </w:pPr>
+    </w:lvl>
+    <w:lvl w:ilvl="5" w:tplc="0410001B" w:tentative="1">
+      <w:start w:val="1"/>
+      <w:numFmt w:val="lowerRoman"/>
+      <w:lvlText w:val="%6."/>
+      <w:lvlJc w:val="right"/>
+      <w:pPr>
+        <w:ind w:left="4320" w:hanging="180"/>
+      </w:pPr>
+    </w:lvl>
+    <w:lvl w:ilvl="6" w:tplc="0410000F" w:tentative="1">
+      <w:start w:val="1"/>
+      <w:numFmt w:val="decimal"/>
+      <w:lvlText w:val="%7."/>
+      <w:lvlJc w:val="left"/>
+      <w:pPr>
+        <w:ind w:left="5040" w:hanging="360"/>
+      </w:pPr>
+    </w:lvl>
+    <w:lvl w:ilvl="7" w:tplc="04100019" w:tentative="1">
+      <w:start w:val="1"/>
+      <w:numFmt w:val="lowerLetter"/>
+      <w:lvlText w:val="%8."/>
+      <w:lvlJc w:val="left"/>
+      <w:pPr>
+        <w:ind w:left="5760" w:hanging="360"/>
+      </w:pPr>
+    </w:lvl>
+    <w:lvl w:ilvl="8" w:tplc="0410001B" w:tentative="1">
+      <w:start w:val="1"/>
+      <w:numFmt w:val="lowerRoman"/>
+      <w:lvlText w:val="%9."/>
+      <w:lvlJc w:val="right"/>
+      <w:pPr>
+        <w:ind w:left="6480" w:hanging="180"/>
+      </w:pPr>
+    </w:lvl>
+  </w:abstractNum>
+  <w:abstractNum w:abstractNumId="3" w15:restartNumberingAfterBreak="0">
     <w:nsid w:val="383C0D75"/>
     <w:multiLevelType w:val="hybridMultilevel"/>
     <w:tmpl w:val="0660DEC0"/>
@@ -3940,7 +4478,7 @@
       </w:rPr>
     </w:lvl>
   </w:abstractNum>
-  <w:abstractNum w:abstractNumId="3" w15:restartNumberingAfterBreak="0">
+  <w:abstractNum w:abstractNumId="4" w15:restartNumberingAfterBreak="0">
     <w:nsid w:val="4D771841"/>
     <w:multiLevelType w:val="hybridMultilevel"/>
     <w:tmpl w:val="B4A0CAAE"/>
@@ -4028,7 +4566,7 @@
       </w:pPr>
     </w:lvl>
   </w:abstractNum>
-  <w:abstractNum w:abstractNumId="4" w15:restartNumberingAfterBreak="0">
+  <w:abstractNum w:abstractNumId="5" w15:restartNumberingAfterBreak="0">
     <w:nsid w:val="591D7A42"/>
     <w:multiLevelType w:val="hybridMultilevel"/>
     <w:tmpl w:val="C728D49E"/>
@@ -4141,7 +4679,120 @@
       </w:rPr>
     </w:lvl>
   </w:abstractNum>
-  <w:abstractNum w:abstractNumId="5" w15:restartNumberingAfterBreak="0">
+  <w:abstractNum w:abstractNumId="6" w15:restartNumberingAfterBreak="0">
+    <w:nsid w:val="613F0B2A"/>
+    <w:multiLevelType w:val="hybridMultilevel"/>
+    <w:tmpl w:val="23248112"/>
+    <w:lvl w:ilvl="0" w:tplc="04100001">
+      <w:start w:val="1"/>
+      <w:numFmt w:val="bullet"/>
+      <w:lvlText w:val=""/>
+      <w:lvlJc w:val="left"/>
+      <w:pPr>
+        <w:ind w:left="720" w:hanging="360"/>
+      </w:pPr>
+      <w:rPr>
+        <w:rFonts w:ascii="Symbol" w:hAnsi="Symbol" w:hint="default"/>
+      </w:rPr>
+    </w:lvl>
+    <w:lvl w:ilvl="1" w:tplc="04100003" w:tentative="1">
+      <w:start w:val="1"/>
+      <w:numFmt w:val="bullet"/>
+      <w:lvlText w:val="o"/>
+      <w:lvlJc w:val="left"/>
+      <w:pPr>
+        <w:ind w:left="1440" w:hanging="360"/>
+      </w:pPr>
+      <w:rPr>
+        <w:rFonts w:ascii="Courier New" w:hAnsi="Courier New" w:cs="Courier New" w:hint="default"/>
+      </w:rPr>
+    </w:lvl>
+    <w:lvl w:ilvl="2" w:tplc="04100005" w:tentative="1">
+      <w:start w:val="1"/>
+      <w:numFmt w:val="bullet"/>
+      <w:lvlText w:val=""/>
+      <w:lvlJc w:val="left"/>
+      <w:pPr>
+        <w:ind w:left="2160" w:hanging="360"/>
+      </w:pPr>
+      <w:rPr>
+        <w:rFonts w:ascii="Wingdings" w:hAnsi="Wingdings" w:hint="default"/>
+      </w:rPr>
+    </w:lvl>
+    <w:lvl w:ilvl="3" w:tplc="04100001" w:tentative="1">
+      <w:start w:val="1"/>
+      <w:numFmt w:val="bullet"/>
+      <w:lvlText w:val=""/>
+      <w:lvlJc w:val="left"/>
+      <w:pPr>
+        <w:ind w:left="2880" w:hanging="360"/>
+      </w:pPr>
+      <w:rPr>
+        <w:rFonts w:ascii="Symbol" w:hAnsi="Symbol" w:hint="default"/>
+      </w:rPr>
+    </w:lvl>
+    <w:lvl w:ilvl="4" w:tplc="04100003" w:tentative="1">
+      <w:start w:val="1"/>
+      <w:numFmt w:val="bullet"/>
+      <w:lvlText w:val="o"/>
+      <w:lvlJc w:val="left"/>
+      <w:pPr>
+        <w:ind w:left="3600" w:hanging="360"/>
+      </w:pPr>
+      <w:rPr>
+        <w:rFonts w:ascii="Courier New" w:hAnsi="Courier New" w:cs="Courier New" w:hint="default"/>
+      </w:rPr>
+    </w:lvl>
+    <w:lvl w:ilvl="5" w:tplc="04100005" w:tentative="1">
+      <w:start w:val="1"/>
+      <w:numFmt w:val="bullet"/>
+      <w:lvlText w:val=""/>
+      <w:lvlJc w:val="left"/>
+      <w:pPr>
+        <w:ind w:left="4320" w:hanging="360"/>
+      </w:pPr>
+      <w:rPr>
+        <w:rFonts w:ascii="Wingdings" w:hAnsi="Wingdings" w:hint="default"/>
+      </w:rPr>
+    </w:lvl>
+    <w:lvl w:ilvl="6" w:tplc="04100001" w:tentative="1">
+      <w:start w:val="1"/>
+      <w:numFmt w:val="bullet"/>
+      <w:lvlText w:val=""/>
+      <w:lvlJc w:val="left"/>
+      <w:pPr>
+        <w:ind w:left="5040" w:hanging="360"/>
+      </w:pPr>
+      <w:rPr>
+        <w:rFonts w:ascii="Symbol" w:hAnsi="Symbol" w:hint="default"/>
+      </w:rPr>
+    </w:lvl>
+    <w:lvl w:ilvl="7" w:tplc="04100003" w:tentative="1">
+      <w:start w:val="1"/>
+      <w:numFmt w:val="bullet"/>
+      <w:lvlText w:val="o"/>
+      <w:lvlJc w:val="left"/>
+      <w:pPr>
+        <w:ind w:left="5760" w:hanging="360"/>
+      </w:pPr>
+      <w:rPr>
+        <w:rFonts w:ascii="Courier New" w:hAnsi="Courier New" w:cs="Courier New" w:hint="default"/>
+      </w:rPr>
+    </w:lvl>
+    <w:lvl w:ilvl="8" w:tplc="04100005" w:tentative="1">
+      <w:start w:val="1"/>
+      <w:numFmt w:val="bullet"/>
+      <w:lvlText w:val=""/>
+      <w:lvlJc w:val="left"/>
+      <w:pPr>
+        <w:ind w:left="6480" w:hanging="360"/>
+      </w:pPr>
+      <w:rPr>
+        <w:rFonts w:ascii="Wingdings" w:hAnsi="Wingdings" w:hint="default"/>
+      </w:rPr>
+    </w:lvl>
+  </w:abstractNum>
+  <w:abstractNum w:abstractNumId="7" w15:restartNumberingAfterBreak="0">
     <w:nsid w:val="66F049DD"/>
     <w:multiLevelType w:val="multilevel"/>
     <w:tmpl w:val="3954CE60"/>
@@ -4262,7 +4913,7 @@
       </w:rPr>
     </w:lvl>
   </w:abstractNum>
-  <w:abstractNum w:abstractNumId="6" w15:restartNumberingAfterBreak="0">
+  <w:abstractNum w:abstractNumId="8" w15:restartNumberingAfterBreak="0">
     <w:nsid w:val="733622E7"/>
     <w:multiLevelType w:val="multilevel"/>
     <w:tmpl w:val="A02891B0"/>
@@ -4383,7 +5034,7 @@
       </w:rPr>
     </w:lvl>
   </w:abstractNum>
-  <w:abstractNum w:abstractNumId="7" w15:restartNumberingAfterBreak="0">
+  <w:abstractNum w:abstractNumId="9" w15:restartNumberingAfterBreak="0">
     <w:nsid w:val="787D12FA"/>
     <w:multiLevelType w:val="hybridMultilevel"/>
     <w:tmpl w:val="4E407042"/>
@@ -4497,28 +5148,34 @@
     </w:lvl>
   </w:abstractNum>
   <w:num w:numId="1">
-    <w:abstractNumId w:val="2"/>
+    <w:abstractNumId w:val="3"/>
   </w:num>
   <w:num w:numId="2">
-    <w:abstractNumId w:val="7"/>
+    <w:abstractNumId w:val="9"/>
   </w:num>
   <w:num w:numId="3">
     <w:abstractNumId w:val="1"/>
   </w:num>
   <w:num w:numId="4">
-    <w:abstractNumId w:val="6"/>
+    <w:abstractNumId w:val="8"/>
   </w:num>
   <w:num w:numId="5">
     <w:abstractNumId w:val="0"/>
   </w:num>
   <w:num w:numId="6">
-    <w:abstractNumId w:val="3"/>
+    <w:abstractNumId w:val="4"/>
   </w:num>
   <w:num w:numId="7">
+    <w:abstractNumId w:val="7"/>
+  </w:num>
+  <w:num w:numId="8">
     <w:abstractNumId w:val="5"/>
   </w:num>
-  <w:num w:numId="8">
-    <w:abstractNumId w:val="4"/>
+  <w:num w:numId="9">
+    <w:abstractNumId w:val="6"/>
+  </w:num>
+  <w:num w:numId="10">
+    <w:abstractNumId w:val="2"/>
   </w:num>
 </w:numbering>
 </file>

</xml_diff>